<commit_message>
messed up and deleted. this is restored
</commit_message>
<xml_diff>
--- a/README.docx
+++ b/README.docx
@@ -21,8 +21,6 @@
         </w:rPr>
         <w:t>Distorting anatomy to test MEG models and metrics</w:t>
       </w:r>
-      <w:bookmarkStart w:id="0" w:name="_GoBack"/>
-      <w:bookmarkEnd w:id="0"/>
     </w:p>
     <w:p>
       <w:r>
@@ -91,21 +89,200 @@
     </w:p>
     <w:p>
       <w:r>
+        <w:t xml:space="preserve"> (in my case </w:t>
+      </w:r>
+    </w:p>
+    <w:p>
+      <w:pPr>
+        <w:rPr>
+          <w:rFonts w:ascii="Consolas" w:eastAsia="Times New Roman" w:hAnsi="Consolas" w:cs="Times New Roman"/>
+          <w:sz w:val="20"/>
+          <w:szCs w:val="20"/>
+          <w:lang w:eastAsia="en-GB"/>
+        </w:rPr>
+      </w:pPr>
+      <w:proofErr w:type="spellStart"/>
+      <w:r>
+        <w:rPr>
+          <w:rFonts w:ascii="Consolas" w:eastAsia="Times New Roman" w:hAnsi="Consolas" w:cs="Times New Roman"/>
+          <w:sz w:val="20"/>
+          <w:szCs w:val="20"/>
+          <w:lang w:eastAsia="en-GB"/>
+        </w:rPr>
+        <w:t>rootdir</w:t>
+      </w:r>
+      <w:proofErr w:type="spellEnd"/>
+      <w:r>
+        <w:rPr>
+          <w:rFonts w:ascii="Consolas" w:eastAsia="Times New Roman" w:hAnsi="Consolas" w:cs="Times New Roman"/>
+          <w:sz w:val="20"/>
+          <w:szCs w:val="20"/>
+          <w:lang w:eastAsia="en-GB"/>
+        </w:rPr>
+        <w:t>=</w:t>
+      </w:r>
+      <w:r>
+        <w:rPr>
+          <w:rFonts w:ascii="Consolas" w:eastAsia="Times New Roman" w:hAnsi="Consolas" w:cs="Times New Roman"/>
+          <w:color w:val="AA04F9"/>
+          <w:sz w:val="20"/>
+          <w:szCs w:val="20"/>
+          <w:lang w:eastAsia="en-GB"/>
+        </w:rPr>
+        <w:t>'C:\Users\</w:t>
+      </w:r>
+      <w:proofErr w:type="spellStart"/>
+      <w:r>
+        <w:rPr>
+          <w:rFonts w:ascii="Consolas" w:eastAsia="Times New Roman" w:hAnsi="Consolas" w:cs="Times New Roman"/>
+          <w:color w:val="AA04F9"/>
+          <w:sz w:val="20"/>
+          <w:szCs w:val="20"/>
+          <w:lang w:eastAsia="en-GB"/>
+        </w:rPr>
+        <w:t>gbarnes</w:t>
+      </w:r>
+      <w:proofErr w:type="spellEnd"/>
+      <w:r>
+        <w:rPr>
+          <w:rFonts w:ascii="Consolas" w:eastAsia="Times New Roman" w:hAnsi="Consolas" w:cs="Times New Roman"/>
+          <w:color w:val="AA04F9"/>
+          <w:sz w:val="20"/>
+          <w:szCs w:val="20"/>
+          <w:lang w:eastAsia="en-GB"/>
+        </w:rPr>
+        <w:t>\Documents\</w:t>
+      </w:r>
+      <w:proofErr w:type="spellStart"/>
+      <w:r>
+        <w:rPr>
+          <w:rFonts w:ascii="Consolas" w:eastAsia="Times New Roman" w:hAnsi="Consolas" w:cs="Times New Roman"/>
+          <w:color w:val="AA04F9"/>
+          <w:sz w:val="20"/>
+          <w:szCs w:val="20"/>
+          <w:lang w:eastAsia="en-GB"/>
+        </w:rPr>
+        <w:t>jimmy</w:t>
+      </w:r>
+      <w:r>
+        <w:rPr>
+          <w:rFonts w:ascii="Consolas" w:eastAsia="Times New Roman" w:hAnsi="Consolas" w:cs="Times New Roman"/>
+          <w:color w:val="AA04F9"/>
+          <w:sz w:val="20"/>
+          <w:szCs w:val="20"/>
+          <w:lang w:eastAsia="en-GB"/>
+        </w:rPr>
+        <w:t>test</w:t>
+      </w:r>
+      <w:proofErr w:type="spellEnd"/>
+      <w:r>
+        <w:rPr>
+          <w:rFonts w:ascii="Consolas" w:eastAsia="Times New Roman" w:hAnsi="Consolas" w:cs="Times New Roman"/>
+          <w:color w:val="AA04F9"/>
+          <w:sz w:val="20"/>
+          <w:szCs w:val="20"/>
+          <w:lang w:eastAsia="en-GB"/>
+        </w:rPr>
+        <w:t>\'</w:t>
+      </w:r>
+      <w:r>
+        <w:rPr>
+          <w:rFonts w:ascii="Consolas" w:eastAsia="Times New Roman" w:hAnsi="Consolas" w:cs="Times New Roman"/>
+          <w:sz w:val="20"/>
+          <w:szCs w:val="20"/>
+          <w:lang w:eastAsia="en-GB"/>
+        </w:rPr>
+        <w:t>)</w:t>
+      </w:r>
+    </w:p>
+    <w:p>
+      <w:pPr>
+        <w:rPr>
+          <w:rFonts w:ascii="Consolas" w:eastAsia="Times New Roman" w:hAnsi="Consolas" w:cs="Times New Roman"/>
+          <w:sz w:val="20"/>
+          <w:szCs w:val="20"/>
+          <w:lang w:eastAsia="en-GB"/>
+        </w:rPr>
+      </w:pPr>
+      <w:r>
+        <w:rPr>
+          <w:rFonts w:ascii="Consolas" w:eastAsia="Times New Roman" w:hAnsi="Consolas" w:cs="Times New Roman"/>
+          <w:sz w:val="20"/>
+          <w:szCs w:val="20"/>
+          <w:lang w:eastAsia="en-GB"/>
+        </w:rPr>
+        <w:t>Unzip the data.zip</w:t>
+      </w:r>
+      <w:r>
+        <w:rPr>
+          <w:rFonts w:ascii="Consolas" w:eastAsia="Times New Roman" w:hAnsi="Consolas" w:cs="Times New Roman"/>
+          <w:sz w:val="20"/>
+          <w:szCs w:val="20"/>
+          <w:lang w:eastAsia="en-GB"/>
+        </w:rPr>
+        <w:t xml:space="preserve"> from figshare.com into </w:t>
+      </w:r>
+    </w:p>
+    <w:p>
+      <w:pPr>
+        <w:rPr>
+          <w:rFonts w:ascii="Consolas" w:eastAsia="Times New Roman" w:hAnsi="Consolas" w:cs="Times New Roman"/>
+          <w:sz w:val="20"/>
+          <w:szCs w:val="20"/>
+          <w:lang w:eastAsia="en-GB"/>
+        </w:rPr>
+      </w:pPr>
+      <w:proofErr w:type="spellStart"/>
+      <w:proofErr w:type="gramStart"/>
+      <w:r>
+        <w:rPr>
+          <w:rFonts w:ascii="Consolas" w:eastAsia="Times New Roman" w:hAnsi="Consolas" w:cs="Times New Roman"/>
+          <w:sz w:val="20"/>
+          <w:szCs w:val="20"/>
+          <w:lang w:eastAsia="en-GB"/>
+        </w:rPr>
+        <w:t>r</w:t>
+      </w:r>
+      <w:r>
+        <w:rPr>
+          <w:rFonts w:ascii="Consolas" w:eastAsia="Times New Roman" w:hAnsi="Consolas" w:cs="Times New Roman"/>
+          <w:sz w:val="20"/>
+          <w:szCs w:val="20"/>
+          <w:lang w:eastAsia="en-GB"/>
+        </w:rPr>
+        <w:t>ootdir</w:t>
+      </w:r>
+      <w:proofErr w:type="spellEnd"/>
+      <w:r>
+        <w:rPr>
+          <w:rFonts w:ascii="Consolas" w:eastAsia="Times New Roman" w:hAnsi="Consolas" w:cs="Times New Roman"/>
+          <w:sz w:val="20"/>
+          <w:szCs w:val="20"/>
+          <w:lang w:eastAsia="en-GB"/>
+        </w:rPr>
         <w:t xml:space="preserve"> </w:t>
       </w:r>
       <w:r>
-        <w:t xml:space="preserve">(in my case </w:t>
-      </w:r>
-    </w:p>
-    <w:p>
-      <w:pPr>
-        <w:rPr>
-          <w:rFonts w:ascii="Consolas" w:eastAsia="Times New Roman" w:hAnsi="Consolas" w:cs="Times New Roman"/>
-          <w:sz w:val="20"/>
-          <w:szCs w:val="20"/>
-          <w:lang w:eastAsia="en-GB"/>
-        </w:rPr>
-      </w:pPr>
+        <w:rPr>
+          <w:rFonts w:ascii="Consolas" w:eastAsia="Times New Roman" w:hAnsi="Consolas" w:cs="Times New Roman"/>
+          <w:sz w:val="20"/>
+          <w:szCs w:val="20"/>
+          <w:lang w:eastAsia="en-GB"/>
+        </w:rPr>
+        <w:t xml:space="preserve"> (</w:t>
+      </w:r>
+      <w:proofErr w:type="gramEnd"/>
+      <w:r>
+        <w:rPr>
+          <w:rFonts w:ascii="Consolas" w:eastAsia="Times New Roman" w:hAnsi="Consolas" w:cs="Times New Roman"/>
+          <w:sz w:val="20"/>
+          <w:szCs w:val="20"/>
+          <w:lang w:eastAsia="en-GB"/>
+        </w:rPr>
+        <w:t xml:space="preserve">not </w:t>
+      </w:r>
+      <w:bookmarkStart w:id="0" w:name="_GoBack"/>
+      <w:bookmarkEnd w:id="0"/>
       <w:proofErr w:type="spellStart"/>
       <w:r>
         <w:rPr>
@@ -124,217 +301,81 @@
           <w:szCs w:val="20"/>
           <w:lang w:eastAsia="en-GB"/>
         </w:rPr>
-        <w:t>=</w:t>
-      </w:r>
-      <w:r>
-        <w:rPr>
-          <w:rFonts w:ascii="Consolas" w:eastAsia="Times New Roman" w:hAnsi="Consolas" w:cs="Times New Roman"/>
-          <w:color w:val="AA04F9"/>
-          <w:sz w:val="20"/>
-          <w:szCs w:val="20"/>
-          <w:lang w:eastAsia="en-GB"/>
-        </w:rPr>
-        <w:t>'C:\Users\</w:t>
-      </w:r>
-      <w:proofErr w:type="spellStart"/>
-      <w:r>
-        <w:rPr>
-          <w:rFonts w:ascii="Consolas" w:eastAsia="Times New Roman" w:hAnsi="Consolas" w:cs="Times New Roman"/>
-          <w:color w:val="AA04F9"/>
-          <w:sz w:val="20"/>
-          <w:szCs w:val="20"/>
-          <w:lang w:eastAsia="en-GB"/>
-        </w:rPr>
-        <w:t>gbarnes</w:t>
-      </w:r>
-      <w:proofErr w:type="spellEnd"/>
-      <w:r>
-        <w:rPr>
-          <w:rFonts w:ascii="Consolas" w:eastAsia="Times New Roman" w:hAnsi="Consolas" w:cs="Times New Roman"/>
-          <w:color w:val="AA04F9"/>
-          <w:sz w:val="20"/>
-          <w:szCs w:val="20"/>
-          <w:lang w:eastAsia="en-GB"/>
-        </w:rPr>
-        <w:t>\Documents\</w:t>
-      </w:r>
-      <w:proofErr w:type="spellStart"/>
-      <w:r>
-        <w:rPr>
-          <w:rFonts w:ascii="Consolas" w:eastAsia="Times New Roman" w:hAnsi="Consolas" w:cs="Times New Roman"/>
-          <w:color w:val="AA04F9"/>
-          <w:sz w:val="20"/>
-          <w:szCs w:val="20"/>
-          <w:lang w:eastAsia="en-GB"/>
-        </w:rPr>
-        <w:t>jimmyupload</w:t>
-      </w:r>
-      <w:proofErr w:type="spellEnd"/>
-      <w:r>
-        <w:rPr>
-          <w:rFonts w:ascii="Consolas" w:eastAsia="Times New Roman" w:hAnsi="Consolas" w:cs="Times New Roman"/>
-          <w:color w:val="AA04F9"/>
-          <w:sz w:val="20"/>
-          <w:szCs w:val="20"/>
-          <w:lang w:eastAsia="en-GB"/>
-        </w:rPr>
-        <w:t>\'</w:t>
-      </w:r>
-      <w:r>
-        <w:rPr>
-          <w:rFonts w:ascii="Consolas" w:eastAsia="Times New Roman" w:hAnsi="Consolas" w:cs="Times New Roman"/>
-          <w:sz w:val="20"/>
-          <w:szCs w:val="20"/>
-          <w:lang w:eastAsia="en-GB"/>
-        </w:rPr>
-        <w:t>)</w:t>
-      </w:r>
-    </w:p>
-    <w:p>
-      <w:pPr>
-        <w:rPr>
-          <w:rFonts w:ascii="Consolas" w:eastAsia="Times New Roman" w:hAnsi="Consolas" w:cs="Times New Roman"/>
-          <w:sz w:val="20"/>
-          <w:szCs w:val="20"/>
-          <w:lang w:eastAsia="en-GB"/>
-        </w:rPr>
-      </w:pPr>
-      <w:r>
-        <w:rPr>
-          <w:rFonts w:ascii="Consolas" w:eastAsia="Times New Roman" w:hAnsi="Consolas" w:cs="Times New Roman"/>
-          <w:sz w:val="20"/>
-          <w:szCs w:val="20"/>
-          <w:lang w:eastAsia="en-GB"/>
-        </w:rPr>
-        <w:t xml:space="preserve">make </w:t>
-      </w:r>
-      <w:r>
-        <w:rPr>
-          <w:rFonts w:ascii="Consolas" w:eastAsia="Times New Roman" w:hAnsi="Consolas" w:cs="Times New Roman"/>
-          <w:sz w:val="20"/>
-          <w:szCs w:val="20"/>
-          <w:lang w:eastAsia="en-GB"/>
-        </w:rPr>
-        <w:t xml:space="preserve">another </w:t>
-      </w:r>
-      <w:r>
-        <w:rPr>
-          <w:rFonts w:ascii="Consolas" w:eastAsia="Times New Roman" w:hAnsi="Consolas" w:cs="Times New Roman"/>
-          <w:sz w:val="20"/>
-          <w:szCs w:val="20"/>
-          <w:lang w:eastAsia="en-GB"/>
-        </w:rPr>
-        <w:t xml:space="preserve">directory </w:t>
-      </w:r>
-    </w:p>
-    <w:p>
-      <w:pPr>
-        <w:rPr>
-          <w:rFonts w:ascii="Consolas" w:eastAsia="Times New Roman" w:hAnsi="Consolas" w:cs="Times New Roman"/>
-          <w:sz w:val="20"/>
-          <w:szCs w:val="20"/>
-          <w:lang w:eastAsia="en-GB"/>
-        </w:rPr>
-      </w:pPr>
-      <w:proofErr w:type="spellStart"/>
-      <w:r>
-        <w:rPr>
-          <w:rFonts w:ascii="Consolas" w:eastAsia="Times New Roman" w:hAnsi="Consolas" w:cs="Times New Roman"/>
-          <w:sz w:val="20"/>
-          <w:szCs w:val="20"/>
-          <w:lang w:eastAsia="en-GB"/>
-        </w:rPr>
+        <w:t>\data)</w:t>
+      </w:r>
+    </w:p>
+    <w:p>
+      <w:pPr>
+        <w:rPr>
+          <w:rFonts w:ascii="Consolas" w:eastAsia="Times New Roman" w:hAnsi="Consolas" w:cs="Times New Roman"/>
+          <w:sz w:val="20"/>
+          <w:szCs w:val="20"/>
+          <w:lang w:eastAsia="en-GB"/>
+        </w:rPr>
+      </w:pPr>
+      <w:r>
+        <w:t>There should be 3 subdirectories (‘</w:t>
+      </w:r>
+      <w:proofErr w:type="spellStart"/>
+      <w:r>
+        <w:t>mri</w:t>
+      </w:r>
+      <w:proofErr w:type="spellEnd"/>
+      <w:r>
+        <w:t>’, ‘surf’, ‘meg’) in ‘data’ now. N</w:t>
+      </w:r>
+      <w:r>
+        <w:t>eed to unzip the files in the surf directory.</w:t>
+      </w:r>
+    </w:p>
+    <w:p>
+      <w:r>
+        <w:t xml:space="preserve">Format </w:t>
+      </w:r>
+      <w:r>
+        <w:t xml:space="preserve">of directory structure </w:t>
+      </w:r>
+      <w:r>
+        <w:t xml:space="preserve">should </w:t>
+      </w:r>
+      <w:proofErr w:type="gramStart"/>
+      <w:r>
+        <w:t xml:space="preserve">be </w:t>
+      </w:r>
+      <w:r>
+        <w:t>:</w:t>
+      </w:r>
+      <w:proofErr w:type="gramEnd"/>
+    </w:p>
+    <w:p>
+      <w:pPr>
+        <w:pStyle w:val="ListParagraph"/>
+      </w:pPr>
+      <w:proofErr w:type="spellStart"/>
+      <w:proofErr w:type="gramStart"/>
+      <w:r>
         <w:t>rootdir</w:t>
       </w:r>
       <w:proofErr w:type="spellEnd"/>
       <w:r>
-        <w:rPr>
-          <w:rFonts w:ascii="Consolas" w:eastAsia="Times New Roman" w:hAnsi="Consolas" w:cs="Times New Roman"/>
-          <w:sz w:val="20"/>
-          <w:szCs w:val="20"/>
-          <w:lang w:eastAsia="en-GB"/>
-        </w:rPr>
-        <w:t xml:space="preserve"> \ data</w:t>
-      </w:r>
-    </w:p>
-    <w:p>
-      <w:pPr>
-        <w:rPr>
-          <w:rFonts w:ascii="Consolas" w:eastAsia="Times New Roman" w:hAnsi="Consolas" w:cs="Times New Roman"/>
-          <w:sz w:val="20"/>
-          <w:szCs w:val="20"/>
-          <w:lang w:eastAsia="en-GB"/>
-        </w:rPr>
-      </w:pPr>
-      <w:r>
-        <w:rPr>
-          <w:rFonts w:ascii="Consolas" w:eastAsia="Times New Roman" w:hAnsi="Consolas" w:cs="Times New Roman"/>
-          <w:sz w:val="20"/>
-          <w:szCs w:val="20"/>
-          <w:lang w:eastAsia="en-GB"/>
-        </w:rPr>
-        <w:t xml:space="preserve">Put the data from figshare.com into </w:t>
-      </w:r>
-    </w:p>
-    <w:p>
-      <w:pPr>
-        <w:rPr>
-          <w:rFonts w:ascii="Consolas" w:eastAsia="Times New Roman" w:hAnsi="Consolas" w:cs="Times New Roman"/>
-          <w:sz w:val="20"/>
-          <w:szCs w:val="20"/>
-          <w:lang w:eastAsia="en-GB"/>
-        </w:rPr>
-      </w:pPr>
-      <w:proofErr w:type="spellStart"/>
-      <w:r>
-        <w:rPr>
-          <w:rFonts w:ascii="Consolas" w:eastAsia="Times New Roman" w:hAnsi="Consolas" w:cs="Times New Roman"/>
-          <w:sz w:val="20"/>
-          <w:szCs w:val="20"/>
-          <w:lang w:eastAsia="en-GB"/>
-        </w:rPr>
-        <w:t>Rootdir</w:t>
-      </w:r>
-      <w:proofErr w:type="spellEnd"/>
-      <w:r>
-        <w:rPr>
-          <w:rFonts w:ascii="Consolas" w:eastAsia="Times New Roman" w:hAnsi="Consolas" w:cs="Times New Roman"/>
-          <w:sz w:val="20"/>
-          <w:szCs w:val="20"/>
-          <w:lang w:eastAsia="en-GB"/>
-        </w:rPr>
-        <w:t xml:space="preserve"> \ data</w:t>
-      </w:r>
-      <w:r>
-        <w:rPr>
-          <w:rFonts w:ascii="Consolas" w:eastAsia="Times New Roman" w:hAnsi="Consolas" w:cs="Times New Roman"/>
-          <w:sz w:val="20"/>
-          <w:szCs w:val="20"/>
-          <w:lang w:eastAsia="en-GB"/>
-        </w:rPr>
-        <w:t xml:space="preserve"> </w:t>
-      </w:r>
-      <w:r>
-        <w:rPr>
-          <w:rFonts w:ascii="Consolas" w:eastAsia="Times New Roman" w:hAnsi="Consolas" w:cs="Times New Roman"/>
-          <w:sz w:val="20"/>
-          <w:szCs w:val="20"/>
-          <w:lang w:eastAsia="en-GB"/>
-        </w:rPr>
-        <w:t>\</w:t>
-      </w:r>
-    </w:p>
-    <w:p>
-      <w:pPr>
-        <w:rPr>
-          <w:rFonts w:ascii="Consolas" w:eastAsia="Times New Roman" w:hAnsi="Consolas" w:cs="Times New Roman"/>
-          <w:sz w:val="20"/>
-          <w:szCs w:val="20"/>
-          <w:lang w:eastAsia="en-GB"/>
-        </w:rPr>
-      </w:pPr>
-      <w:r>
-        <w:t>There should be 3 subdirectories (‘</w:t>
+        <w:t xml:space="preserve">  \</w:t>
+      </w:r>
+      <w:proofErr w:type="gramEnd"/>
+      <w:r>
+        <w:t xml:space="preserve"> data \ surf \ s01-synth  </w:t>
+      </w:r>
+    </w:p>
+    <w:p>
+      <w:pPr>
+        <w:pStyle w:val="ListParagraph"/>
+      </w:pPr>
+      <w:proofErr w:type="spellStart"/>
+      <w:r>
+        <w:t>rootdir</w:t>
+      </w:r>
+      <w:proofErr w:type="spellEnd"/>
+      <w:r>
+        <w:t xml:space="preserve"> \ data \ </w:t>
       </w:r>
       <w:proofErr w:type="spellStart"/>
       <w:r>
@@ -342,47 +383,64 @@
       </w:r>
       <w:proofErr w:type="spellEnd"/>
       <w:r>
-        <w:t>’, ‘surf’, ‘meg’) in ‘data’ now. N</w:t>
-      </w:r>
-      <w:r>
-        <w:t>eed to unzip the files in the surf directory.</w:t>
-      </w:r>
-    </w:p>
-    <w:p>
-      <w:r>
-        <w:t xml:space="preserve">Format </w:t>
-      </w:r>
-      <w:r>
-        <w:t xml:space="preserve">of directory structure </w:t>
-      </w:r>
-      <w:r>
-        <w:t xml:space="preserve">should </w:t>
-      </w:r>
+        <w:t xml:space="preserve"> \ s01</w:t>
+      </w:r>
+    </w:p>
+    <w:p>
+      <w:pPr>
+        <w:pStyle w:val="ListParagraph"/>
+      </w:pPr>
+      <w:proofErr w:type="spellStart"/>
+      <w:r>
+        <w:t>rootdir</w:t>
+      </w:r>
+      <w:proofErr w:type="spellEnd"/>
+      <w:r>
+        <w:t xml:space="preserve"> \ data \ meg \ s01</w:t>
+      </w:r>
+    </w:p>
+    <w:p>
+      <w:pPr>
+        <w:pStyle w:val="ListParagraph"/>
+      </w:pPr>
+    </w:p>
+    <w:p>
+      <w:pPr>
+        <w:pStyle w:val="ListParagraph"/>
+      </w:pPr>
+      <w:proofErr w:type="spellStart"/>
       <w:proofErr w:type="gramStart"/>
       <w:r>
-        <w:t xml:space="preserve">be </w:t>
-      </w:r>
-      <w:r>
-        <w:t>:</w:t>
+        <w:t>rootdir</w:t>
+      </w:r>
+      <w:proofErr w:type="spellEnd"/>
+      <w:r>
+        <w:t xml:space="preserve">  \</w:t>
       </w:r>
       <w:proofErr w:type="gramEnd"/>
-    </w:p>
-    <w:p>
-      <w:pPr>
-        <w:pStyle w:val="ListParagraph"/>
-      </w:pPr>
-      <w:proofErr w:type="spellStart"/>
-      <w:proofErr w:type="gramStart"/>
+      <w:r>
+        <w:t xml:space="preserve"> data \ surf \ s02-synth  </w:t>
+      </w:r>
+    </w:p>
+    <w:p>
+      <w:pPr>
+        <w:pStyle w:val="ListParagraph"/>
+      </w:pPr>
+      <w:proofErr w:type="spellStart"/>
       <w:r>
         <w:t>rootdir</w:t>
       </w:r>
       <w:proofErr w:type="spellEnd"/>
       <w:r>
-        <w:t xml:space="preserve">  \</w:t>
-      </w:r>
-      <w:proofErr w:type="gramEnd"/>
-      <w:r>
-        <w:t xml:space="preserve"> data \ surf \ s01-synth  </w:t>
+        <w:t xml:space="preserve"> \ data \ </w:t>
+      </w:r>
+      <w:proofErr w:type="spellStart"/>
+      <w:r>
+        <w:t>mri</w:t>
+      </w:r>
+      <w:proofErr w:type="spellEnd"/>
+      <w:r>
+        <w:t xml:space="preserve"> \ s02</w:t>
       </w:r>
     </w:p>
     <w:p>
@@ -395,97 +453,7 @@
       </w:r>
       <w:proofErr w:type="spellEnd"/>
       <w:r>
-        <w:t xml:space="preserve"> \ data \ </w:t>
-      </w:r>
-      <w:proofErr w:type="spellStart"/>
-      <w:r>
-        <w:t>mri</w:t>
-      </w:r>
-      <w:proofErr w:type="spellEnd"/>
-      <w:r>
-        <w:t xml:space="preserve"> \ s01</w:t>
-      </w:r>
-    </w:p>
-    <w:p>
-      <w:pPr>
-        <w:pStyle w:val="ListParagraph"/>
-      </w:pPr>
-      <w:proofErr w:type="spellStart"/>
-      <w:r>
-        <w:t>rootdir</w:t>
-      </w:r>
-      <w:proofErr w:type="spellEnd"/>
-      <w:r>
-        <w:t xml:space="preserve"> \ data \ meg \ s01</w:t>
-      </w:r>
-    </w:p>
-    <w:p>
-      <w:pPr>
-        <w:pStyle w:val="ListParagraph"/>
-      </w:pPr>
-    </w:p>
-    <w:p>
-      <w:pPr>
-        <w:pStyle w:val="ListParagraph"/>
-      </w:pPr>
-      <w:proofErr w:type="spellStart"/>
-      <w:proofErr w:type="gramStart"/>
-      <w:r>
-        <w:t>rootdir</w:t>
-      </w:r>
-      <w:proofErr w:type="spellEnd"/>
-      <w:r>
-        <w:t xml:space="preserve">  \</w:t>
-      </w:r>
-      <w:proofErr w:type="gramEnd"/>
-      <w:r>
-        <w:t xml:space="preserve"> data \ surf \ s0</w:t>
-      </w:r>
-      <w:r>
-        <w:t>2</w:t>
-      </w:r>
-      <w:r>
-        <w:t xml:space="preserve">-synth  </w:t>
-      </w:r>
-    </w:p>
-    <w:p>
-      <w:pPr>
-        <w:pStyle w:val="ListParagraph"/>
-      </w:pPr>
-      <w:proofErr w:type="spellStart"/>
-      <w:r>
-        <w:t>rootdir</w:t>
-      </w:r>
-      <w:proofErr w:type="spellEnd"/>
-      <w:r>
-        <w:t xml:space="preserve"> \ data \ </w:t>
-      </w:r>
-      <w:proofErr w:type="spellStart"/>
-      <w:r>
-        <w:t>mri</w:t>
-      </w:r>
-      <w:proofErr w:type="spellEnd"/>
-      <w:r>
-        <w:t xml:space="preserve"> \ s0</w:t>
-      </w:r>
-      <w:r>
-        <w:t>2</w:t>
-      </w:r>
-    </w:p>
-    <w:p>
-      <w:pPr>
-        <w:pStyle w:val="ListParagraph"/>
-      </w:pPr>
-      <w:proofErr w:type="spellStart"/>
-      <w:r>
-        <w:t>rootdir</w:t>
-      </w:r>
-      <w:proofErr w:type="spellEnd"/>
-      <w:r>
-        <w:t xml:space="preserve"> \ data \ meg \ s0</w:t>
-      </w:r>
-      <w:r>
-        <w:t>2</w:t>
+        <w:t xml:space="preserve"> \ data \ meg \ s02</w:t>
       </w:r>
     </w:p>
     <w:p>
@@ -1060,6 +1028,7 @@
         <w:pStyle w:val="ListParagraph"/>
       </w:pPr>
       <w:r>
+        <w:lastRenderedPageBreak/>
         <w:t xml:space="preserve">The code takes a long time to run ~ 24 hours on typical PC. As it goes through a trajectory of 17 points and 8 random seeds. Can shorten this if you just set </w:t>
       </w:r>
       <w:proofErr w:type="spellStart"/>

</xml_diff>